<commit_message>
Añadi pasos de como crear un triangulo de tarjetas encima de una hoja.
</commit_message>
<xml_diff>
--- a/Juan Sebastian Anaya Regino.docx
+++ b/Juan Sebastian Anaya Regino.docx
@@ -6,11 +6,19 @@
       <w:pPr>
         <w:jc w:val="center"/>
         <w:rPr>
-          <w:lang w:val="es-ES"/>
-        </w:rPr>
-      </w:pPr>
-      <w:r>
-        <w:rPr>
+          <w:b/>
+          <w:bCs/>
+          <w:sz w:val="32"/>
+          <w:szCs w:val="32"/>
+          <w:lang w:val="es-ES"/>
+        </w:rPr>
+      </w:pPr>
+      <w:r>
+        <w:rPr>
+          <w:b/>
+          <w:bCs/>
+          <w:sz w:val="32"/>
+          <w:szCs w:val="32"/>
           <w:lang w:val="es-ES"/>
         </w:rPr>
         <w:t>Prueba de funcionamiento de repositorios</w:t>
@@ -20,11 +28,19 @@
       <w:pPr>
         <w:jc w:val="center"/>
         <w:rPr>
-          <w:lang w:val="es-ES"/>
-        </w:rPr>
-      </w:pPr>
-      <w:r>
-        <w:rPr>
+          <w:b/>
+          <w:bCs/>
+          <w:sz w:val="32"/>
+          <w:szCs w:val="32"/>
+          <w:lang w:val="es-ES"/>
+        </w:rPr>
+      </w:pPr>
+      <w:r>
+        <w:rPr>
+          <w:b/>
+          <w:bCs/>
+          <w:sz w:val="32"/>
+          <w:szCs w:val="32"/>
           <w:lang w:val="es-ES"/>
         </w:rPr>
         <w:t>Juan Sebastián Anaya Regino</w:t>
@@ -58,7 +74,7 @@
                     <pic:cNvPicPr/>
                   </pic:nvPicPr>
                   <pic:blipFill>
-                    <a:blip r:embed="rId4">
+                    <a:blip r:embed="rId5">
                       <a:extLst>
                         <a:ext uri="{28A0092B-C50C-407E-A947-70E740481C1C}">
                           <a14:useLocalDpi xmlns:a14="http://schemas.microsoft.com/office/drawing/2010/main" val="0"/>
@@ -85,6 +101,545 @@
         </w:drawing>
       </w:r>
     </w:p>
+    <w:p>
+      <w:pPr>
+        <w:jc w:val="center"/>
+        <w:rPr>
+          <w:lang w:val="es-ES"/>
+        </w:rPr>
+      </w:pPr>
+    </w:p>
+    <w:p>
+      <w:pPr>
+        <w:pStyle w:val="Prrafodelista"/>
+        <w:numPr>
+          <w:ilvl w:val="0"/>
+          <w:numId w:val="1"/>
+        </w:numPr>
+        <w:spacing w:after="0"/>
+        <w:jc w:val="both"/>
+        <w:rPr>
+          <w:lang w:val="es-ES"/>
+        </w:rPr>
+      </w:pPr>
+      <w:r>
+        <w:rPr>
+          <w:lang w:val="es-ES"/>
+        </w:rPr>
+        <w:t xml:space="preserve">Primero coloque cuatro de </w:t>
+      </w:r>
+      <w:r>
+        <w:rPr>
+          <w:lang w:val="es-ES"/>
+        </w:rPr>
+        <w:t>sus</w:t>
+      </w:r>
+      <w:r>
+        <w:rPr>
+          <w:lang w:val="es-ES"/>
+        </w:rPr>
+        <w:t xml:space="preserve"> dedos (desde el meñique hasta el índice) sobre la hoja, exactamente en la parte donde </w:t>
+      </w:r>
+      <w:r>
+        <w:rPr>
+          <w:lang w:val="es-ES"/>
+        </w:rPr>
+        <w:t>está</w:t>
+      </w:r>
+      <w:r>
+        <w:rPr>
+          <w:lang w:val="es-ES"/>
+        </w:rPr>
+        <w:t>n</w:t>
+      </w:r>
+      <w:r>
+        <w:rPr>
+          <w:lang w:val="es-ES"/>
+        </w:rPr>
+        <w:t xml:space="preserve"> las dos tarjetas y aplique un poco de presión</w:t>
+      </w:r>
+      <w:r>
+        <w:rPr>
+          <w:lang w:val="es-ES"/>
+        </w:rPr>
+        <w:t>.</w:t>
+      </w:r>
+    </w:p>
+    <w:p>
+      <w:pPr>
+        <w:spacing w:after="0"/>
+        <w:rPr>
+          <w:lang w:val="es-ES"/>
+        </w:rPr>
+      </w:pPr>
+    </w:p>
+    <w:p>
+      <w:pPr>
+        <w:pStyle w:val="Prrafodelista"/>
+        <w:numPr>
+          <w:ilvl w:val="0"/>
+          <w:numId w:val="1"/>
+        </w:numPr>
+        <w:spacing w:after="0"/>
+        <w:jc w:val="both"/>
+        <w:rPr>
+          <w:lang w:val="es-ES"/>
+        </w:rPr>
+      </w:pPr>
+      <w:r>
+        <w:rPr>
+          <w:lang w:val="es-ES"/>
+        </w:rPr>
+        <w:t>L</w:t>
+      </w:r>
+      <w:r>
+        <w:rPr>
+          <w:lang w:val="es-ES"/>
+        </w:rPr>
+        <w:t xml:space="preserve">uego </w:t>
+      </w:r>
+      <w:r>
+        <w:rPr>
+          <w:lang w:val="es-ES"/>
+        </w:rPr>
+        <w:t>debe deslizar</w:t>
+      </w:r>
+      <w:r>
+        <w:rPr>
+          <w:lang w:val="es-ES"/>
+        </w:rPr>
+        <w:t xml:space="preserve"> la hoja y las tarjetas hacia el borde de la mesa donde </w:t>
+      </w:r>
+      <w:r>
+        <w:rPr>
+          <w:lang w:val="es-ES"/>
+        </w:rPr>
+        <w:t>está</w:t>
+      </w:r>
+      <w:r>
+        <w:rPr>
+          <w:lang w:val="es-ES"/>
+        </w:rPr>
+        <w:t xml:space="preserve"> </w:t>
+      </w:r>
+      <w:r>
+        <w:rPr>
+          <w:lang w:val="es-ES"/>
+        </w:rPr>
+        <w:t>trabajando</w:t>
+      </w:r>
+      <w:r>
+        <w:rPr>
+          <w:lang w:val="es-ES"/>
+        </w:rPr>
+        <w:t xml:space="preserve"> (</w:t>
+      </w:r>
+      <w:r>
+        <w:rPr>
+          <w:lang w:val="es-ES"/>
+        </w:rPr>
+        <w:t>que las tarjetas sobresalgan un poco del borde</w:t>
+      </w:r>
+      <w:r>
+        <w:rPr>
+          <w:lang w:val="es-ES"/>
+        </w:rPr>
+        <w:t>)</w:t>
+      </w:r>
+      <w:r>
+        <w:rPr>
+          <w:lang w:val="es-ES"/>
+        </w:rPr>
+        <w:t>.</w:t>
+      </w:r>
+    </w:p>
+    <w:p>
+      <w:pPr>
+        <w:spacing w:after="0"/>
+        <w:rPr>
+          <w:lang w:val="es-ES"/>
+        </w:rPr>
+      </w:pPr>
+    </w:p>
+    <w:p>
+      <w:pPr>
+        <w:pStyle w:val="Prrafodelista"/>
+        <w:numPr>
+          <w:ilvl w:val="0"/>
+          <w:numId w:val="1"/>
+        </w:numPr>
+        <w:spacing w:after="0"/>
+        <w:jc w:val="both"/>
+        <w:rPr>
+          <w:lang w:val="es-ES"/>
+        </w:rPr>
+      </w:pPr>
+      <w:r>
+        <w:rPr>
+          <w:lang w:val="es-ES"/>
+        </w:rPr>
+        <w:t>U</w:t>
+      </w:r>
+      <w:r>
+        <w:rPr>
+          <w:lang w:val="es-ES"/>
+        </w:rPr>
+        <w:t xml:space="preserve">na vez </w:t>
+      </w:r>
+      <w:r>
+        <w:rPr>
+          <w:lang w:val="es-ES"/>
+        </w:rPr>
+        <w:t>en el borde de la mesa</w:t>
+      </w:r>
+      <w:r>
+        <w:rPr>
+          <w:lang w:val="es-ES"/>
+        </w:rPr>
+        <w:t xml:space="preserve"> </w:t>
+      </w:r>
+      <w:r>
+        <w:rPr>
+          <w:lang w:val="es-ES"/>
+        </w:rPr>
+        <w:t>coloqué</w:t>
+      </w:r>
+      <w:r>
+        <w:rPr>
+          <w:lang w:val="es-ES"/>
+        </w:rPr>
+        <w:t xml:space="preserve"> </w:t>
+      </w:r>
+      <w:r>
+        <w:rPr>
+          <w:lang w:val="es-ES"/>
+        </w:rPr>
+        <w:t>su</w:t>
+      </w:r>
+      <w:r>
+        <w:rPr>
+          <w:lang w:val="es-ES"/>
+        </w:rPr>
+        <w:t xml:space="preserve"> dedo pulgar justo en la parte donde se un</w:t>
+      </w:r>
+      <w:r>
+        <w:rPr>
+          <w:lang w:val="es-ES"/>
+        </w:rPr>
+        <w:t>en</w:t>
+      </w:r>
+      <w:r>
+        <w:rPr>
+          <w:lang w:val="es-ES"/>
+        </w:rPr>
+        <w:t xml:space="preserve"> las dos tarjetas, de esa forma pu</w:t>
+      </w:r>
+      <w:r>
+        <w:rPr>
+          <w:lang w:val="es-ES"/>
+        </w:rPr>
+        <w:t>e</w:t>
+      </w:r>
+      <w:r>
+        <w:rPr>
+          <w:lang w:val="es-ES"/>
+        </w:rPr>
+        <w:t>de sostener la hoja</w:t>
+      </w:r>
+      <w:r>
+        <w:rPr>
+          <w:lang w:val="es-ES"/>
+        </w:rPr>
+        <w:t xml:space="preserve"> y las tarjetas</w:t>
+      </w:r>
+      <w:r>
+        <w:rPr>
+          <w:lang w:val="es-ES"/>
+        </w:rPr>
+        <w:t xml:space="preserve"> </w:t>
+      </w:r>
+      <w:r>
+        <w:rPr>
+          <w:lang w:val="es-ES"/>
+        </w:rPr>
+        <w:t xml:space="preserve">en </w:t>
+      </w:r>
+      <w:r>
+        <w:rPr>
+          <w:lang w:val="es-ES"/>
+        </w:rPr>
+        <w:t>su</w:t>
+      </w:r>
+      <w:r>
+        <w:rPr>
+          <w:lang w:val="es-ES"/>
+        </w:rPr>
+        <w:t xml:space="preserve"> mano</w:t>
+      </w:r>
+      <w:r>
+        <w:rPr>
+          <w:lang w:val="es-ES"/>
+        </w:rPr>
+        <w:t>.</w:t>
+      </w:r>
+    </w:p>
+    <w:p>
+      <w:pPr>
+        <w:pStyle w:val="Prrafodelista"/>
+        <w:rPr>
+          <w:lang w:val="es-ES"/>
+        </w:rPr>
+      </w:pPr>
+    </w:p>
+    <w:p>
+      <w:pPr>
+        <w:pStyle w:val="Prrafodelista"/>
+        <w:numPr>
+          <w:ilvl w:val="0"/>
+          <w:numId w:val="1"/>
+        </w:numPr>
+        <w:spacing w:after="0"/>
+        <w:jc w:val="both"/>
+        <w:rPr>
+          <w:lang w:val="es-ES"/>
+        </w:rPr>
+      </w:pPr>
+      <w:r>
+        <w:rPr>
+          <w:lang w:val="es-ES"/>
+        </w:rPr>
+        <w:t>V</w:t>
+      </w:r>
+      <w:r>
+        <w:rPr>
+          <w:lang w:val="es-ES"/>
+        </w:rPr>
+        <w:t>olte</w:t>
+      </w:r>
+      <w:r>
+        <w:rPr>
+          <w:lang w:val="es-ES"/>
+        </w:rPr>
+        <w:t>e lo que sostiene en la mano y colóquelo encima de la mesa,</w:t>
+      </w:r>
+      <w:r>
+        <w:rPr>
+          <w:lang w:val="es-ES"/>
+        </w:rPr>
+        <w:t xml:space="preserve"> quedando así las dos tarjetas encima de la hoja. </w:t>
+      </w:r>
+    </w:p>
+    <w:p>
+      <w:pPr>
+        <w:spacing w:after="0"/>
+        <w:rPr>
+          <w:lang w:val="es-ES"/>
+        </w:rPr>
+      </w:pPr>
+    </w:p>
+    <w:p>
+      <w:pPr>
+        <w:pStyle w:val="Prrafodelista"/>
+        <w:numPr>
+          <w:ilvl w:val="0"/>
+          <w:numId w:val="1"/>
+        </w:numPr>
+        <w:spacing w:after="0"/>
+        <w:jc w:val="both"/>
+        <w:rPr>
+          <w:lang w:val="es-ES"/>
+        </w:rPr>
+      </w:pPr>
+      <w:r>
+        <w:rPr>
+          <w:lang w:val="es-ES"/>
+        </w:rPr>
+        <w:t>T</w:t>
+      </w:r>
+      <w:r>
+        <w:rPr>
+          <w:lang w:val="es-ES"/>
+        </w:rPr>
+        <w:t>ome</w:t>
+      </w:r>
+      <w:r>
+        <w:rPr>
+          <w:lang w:val="es-ES"/>
+        </w:rPr>
+        <w:t xml:space="preserve"> las dos tarjetas en </w:t>
+      </w:r>
+      <w:r>
+        <w:rPr>
+          <w:lang w:val="es-ES"/>
+        </w:rPr>
+        <w:t>su</w:t>
+      </w:r>
+      <w:r>
+        <w:rPr>
+          <w:lang w:val="es-ES"/>
+        </w:rPr>
+        <w:t xml:space="preserve"> mano y apoye los lados más cortos de las tarjetas en la hoja (sin soltar)</w:t>
+      </w:r>
+      <w:r>
+        <w:rPr>
+          <w:lang w:val="es-ES"/>
+        </w:rPr>
+        <w:t>.</w:t>
+      </w:r>
+    </w:p>
+    <w:p>
+      <w:pPr>
+        <w:spacing w:after="0"/>
+        <w:rPr>
+          <w:lang w:val="es-ES"/>
+        </w:rPr>
+      </w:pPr>
+    </w:p>
+    <w:p>
+      <w:pPr>
+        <w:pStyle w:val="Prrafodelista"/>
+        <w:numPr>
+          <w:ilvl w:val="0"/>
+          <w:numId w:val="1"/>
+        </w:numPr>
+        <w:spacing w:after="0"/>
+        <w:jc w:val="both"/>
+        <w:rPr>
+          <w:lang w:val="es-ES"/>
+        </w:rPr>
+      </w:pPr>
+      <w:r>
+        <w:rPr>
+          <w:lang w:val="es-ES"/>
+        </w:rPr>
+        <w:t>I</w:t>
+      </w:r>
+      <w:r>
+        <w:rPr>
+          <w:lang w:val="es-ES"/>
+        </w:rPr>
+        <w:t>ncline un poco una</w:t>
+      </w:r>
+      <w:r>
+        <w:rPr>
+          <w:lang w:val="es-ES"/>
+        </w:rPr>
+        <w:t xml:space="preserve"> </w:t>
+      </w:r>
+      <w:r>
+        <w:rPr>
+          <w:lang w:val="es-ES"/>
+        </w:rPr>
+        <w:t xml:space="preserve">tarjeta </w:t>
+      </w:r>
+      <w:r>
+        <w:rPr>
+          <w:lang w:val="es-ES"/>
+        </w:rPr>
+        <w:t>para que quede</w:t>
+      </w:r>
+      <w:r>
+        <w:rPr>
+          <w:lang w:val="es-ES"/>
+        </w:rPr>
+        <w:t xml:space="preserve"> así una tarjeta apoyada en la otra</w:t>
+      </w:r>
+      <w:r>
+        <w:rPr>
+          <w:lang w:val="es-ES"/>
+        </w:rPr>
+        <w:t>.</w:t>
+      </w:r>
+    </w:p>
+    <w:p>
+      <w:pPr>
+        <w:spacing w:after="0"/>
+        <w:rPr>
+          <w:lang w:val="es-ES"/>
+        </w:rPr>
+      </w:pPr>
+    </w:p>
+    <w:p>
+      <w:pPr>
+        <w:pStyle w:val="Prrafodelista"/>
+        <w:numPr>
+          <w:ilvl w:val="0"/>
+          <w:numId w:val="1"/>
+        </w:numPr>
+        <w:spacing w:after="0"/>
+        <w:jc w:val="both"/>
+        <w:rPr>
+          <w:lang w:val="es-ES"/>
+        </w:rPr>
+      </w:pPr>
+      <w:r>
+        <w:rPr>
+          <w:lang w:val="es-ES"/>
+        </w:rPr>
+        <w:t>T</w:t>
+      </w:r>
+      <w:r>
+        <w:rPr>
+          <w:lang w:val="es-ES"/>
+        </w:rPr>
+        <w:t xml:space="preserve">ome la tarjeta en la que </w:t>
+      </w:r>
+      <w:r>
+        <w:rPr>
+          <w:lang w:val="es-ES"/>
+        </w:rPr>
+        <w:t>está</w:t>
+      </w:r>
+      <w:r>
+        <w:rPr>
+          <w:lang w:val="es-ES"/>
+        </w:rPr>
+        <w:t xml:space="preserve"> apoyada la otra y aleje la parte que </w:t>
+      </w:r>
+      <w:r>
+        <w:rPr>
+          <w:lang w:val="es-ES"/>
+        </w:rPr>
+        <w:t>está</w:t>
+      </w:r>
+      <w:r>
+        <w:rPr>
+          <w:lang w:val="es-ES"/>
+        </w:rPr>
+        <w:t xml:space="preserve"> apoyada en la hoja</w:t>
+      </w:r>
+      <w:r>
+        <w:rPr>
+          <w:lang w:val="es-ES"/>
+        </w:rPr>
+        <w:t>,</w:t>
+      </w:r>
+      <w:r>
+        <w:rPr>
+          <w:lang w:val="es-ES"/>
+        </w:rPr>
+        <w:t xml:space="preserve"> de esa manera tratando de que no se caiga arme un triángulo (en caso de que se caigan las tarjetas intentar </w:t>
+      </w:r>
+      <w:r>
+        <w:rPr>
+          <w:lang w:val="es-ES"/>
+        </w:rPr>
+        <w:t>este</w:t>
+      </w:r>
+      <w:r>
+        <w:rPr>
+          <w:lang w:val="es-ES"/>
+        </w:rPr>
+        <w:t xml:space="preserve"> paso las veces que sea necesario).</w:t>
+      </w:r>
+    </w:p>
+    <w:p>
+      <w:pPr>
+        <w:rPr>
+          <w:lang w:val="es-ES"/>
+        </w:rPr>
+      </w:pPr>
+    </w:p>
     <w:sectPr>
       <w:pgSz w:w="12240" w:h="15840"/>
       <w:pgMar w:top="1417" w:right="1701" w:bottom="1417" w:left="1701" w:header="708" w:footer="708" w:gutter="0"/>
@@ -93,6 +648,103 @@
     </w:sectPr>
   </w:body>
 </w:document>
+</file>
+
+<file path=word/numbering.xml><?xml version="1.0" encoding="utf-8"?>
+<w:numbering xmlns:wpc="http://schemas.microsoft.com/office/word/2010/wordprocessingCanvas" xmlns:cx="http://schemas.microsoft.com/office/drawing/2014/chartex" xmlns:cx1="http://schemas.microsoft.com/office/drawing/2015/9/8/chartex" xmlns:cx2="http://schemas.microsoft.com/office/drawing/2015/10/21/chartex" xmlns:cx3="http://schemas.microsoft.com/office/drawing/2016/5/9/chartex" xmlns:cx4="http://schemas.microsoft.com/office/drawing/2016/5/10/chartex" xmlns:cx5="http://schemas.microsoft.com/office/drawing/2016/5/11/chartex" xmlns:cx6="http://schemas.microsoft.com/office/drawing/2016/5/12/chartex" xmlns:cx7="http://schemas.microsoft.com/office/drawing/2016/5/13/chartex" xmlns:cx8="http://schemas.microsoft.com/office/drawing/2016/5/14/chartex" xmlns:mc="http://schemas.openxmlformats.org/markup-compatibility/2006" xmlns:aink="http://schemas.microsoft.com/office/drawing/2016/ink" xmlns:am3d="http://schemas.microsoft.com/office/drawing/2017/model3d" xmlns:o="urn:schemas-microsoft-com:office:office" xmlns:r="http://schemas.openxmlformats.org/officeDocument/2006/relationships" xmlns:m="http://schemas.openxmlformats.org/officeDocument/2006/math" xmlns:v="urn:schemas-microsoft-com:vml" xmlns:wp14="http://schemas.microsoft.com/office/word/2010/wordprocessingDrawing" xmlns:wp="http://schemas.openxmlformats.org/drawingml/2006/wordprocessingDrawing" xmlns:w10="urn:schemas-microsoft-com:office:word" xmlns:w="http://schemas.openxmlformats.org/wordprocessingml/2006/main" xmlns:w14="http://schemas.microsoft.com/office/word/2010/wordml" xmlns:w15="http://schemas.microsoft.com/office/word/2012/wordml" xmlns:w16cex="http://schemas.microsoft.com/office/word/2018/wordml/cex" xmlns:w16cid="http://schemas.microsoft.com/office/word/2016/wordml/cid" xmlns:w16="http://schemas.microsoft.com/office/word/2018/wordml" xmlns:w16se="http://schemas.microsoft.com/office/word/2015/wordml/symex" xmlns:wpg="http://schemas.microsoft.com/office/word/2010/wordprocessingGroup" xmlns:wpi="http://schemas.microsoft.com/office/word/2010/wordprocessingInk" xmlns:wne="http://schemas.microsoft.com/office/word/2006/wordml" xmlns:wps="http://schemas.microsoft.com/office/word/2010/wordprocessingShape" mc:Ignorable="w14 w15 w16se w16cid w16 w16cex wp14">
+  <w:abstractNum w:abstractNumId="0" w15:restartNumberingAfterBreak="0">
+    <w:nsid w:val="09F11F24"/>
+    <w:multiLevelType w:val="hybridMultilevel"/>
+    <w:tmpl w:val="F4227224"/>
+    <w:lvl w:ilvl="0" w:tplc="240A000F">
+      <w:start w:val="1"/>
+      <w:numFmt w:val="decimal"/>
+      <w:lvlText w:val="%1."/>
+      <w:lvlJc w:val="left"/>
+      <w:pPr>
+        <w:ind w:left="720" w:hanging="360"/>
+      </w:pPr>
+      <w:rPr>
+        <w:rFonts w:hint="default"/>
+      </w:rPr>
+    </w:lvl>
+    <w:lvl w:ilvl="1" w:tplc="240A0019" w:tentative="1">
+      <w:start w:val="1"/>
+      <w:numFmt w:val="lowerLetter"/>
+      <w:lvlText w:val="%2."/>
+      <w:lvlJc w:val="left"/>
+      <w:pPr>
+        <w:ind w:left="1440" w:hanging="360"/>
+      </w:pPr>
+    </w:lvl>
+    <w:lvl w:ilvl="2" w:tplc="240A001B" w:tentative="1">
+      <w:start w:val="1"/>
+      <w:numFmt w:val="lowerRoman"/>
+      <w:lvlText w:val="%3."/>
+      <w:lvlJc w:val="right"/>
+      <w:pPr>
+        <w:ind w:left="2160" w:hanging="180"/>
+      </w:pPr>
+    </w:lvl>
+    <w:lvl w:ilvl="3" w:tplc="240A000F" w:tentative="1">
+      <w:start w:val="1"/>
+      <w:numFmt w:val="decimal"/>
+      <w:lvlText w:val="%4."/>
+      <w:lvlJc w:val="left"/>
+      <w:pPr>
+        <w:ind w:left="2880" w:hanging="360"/>
+      </w:pPr>
+    </w:lvl>
+    <w:lvl w:ilvl="4" w:tplc="240A0019" w:tentative="1">
+      <w:start w:val="1"/>
+      <w:numFmt w:val="lowerLetter"/>
+      <w:lvlText w:val="%5."/>
+      <w:lvlJc w:val="left"/>
+      <w:pPr>
+        <w:ind w:left="3600" w:hanging="360"/>
+      </w:pPr>
+    </w:lvl>
+    <w:lvl w:ilvl="5" w:tplc="240A001B" w:tentative="1">
+      <w:start w:val="1"/>
+      <w:numFmt w:val="lowerRoman"/>
+      <w:lvlText w:val="%6."/>
+      <w:lvlJc w:val="right"/>
+      <w:pPr>
+        <w:ind w:left="4320" w:hanging="180"/>
+      </w:pPr>
+    </w:lvl>
+    <w:lvl w:ilvl="6" w:tplc="240A000F" w:tentative="1">
+      <w:start w:val="1"/>
+      <w:numFmt w:val="decimal"/>
+      <w:lvlText w:val="%7."/>
+      <w:lvlJc w:val="left"/>
+      <w:pPr>
+        <w:ind w:left="5040" w:hanging="360"/>
+      </w:pPr>
+    </w:lvl>
+    <w:lvl w:ilvl="7" w:tplc="240A0019" w:tentative="1">
+      <w:start w:val="1"/>
+      <w:numFmt w:val="lowerLetter"/>
+      <w:lvlText w:val="%8."/>
+      <w:lvlJc w:val="left"/>
+      <w:pPr>
+        <w:ind w:left="5760" w:hanging="360"/>
+      </w:pPr>
+    </w:lvl>
+    <w:lvl w:ilvl="8" w:tplc="240A001B" w:tentative="1">
+      <w:start w:val="1"/>
+      <w:numFmt w:val="lowerRoman"/>
+      <w:lvlText w:val="%9."/>
+      <w:lvlJc w:val="right"/>
+      <w:pPr>
+        <w:ind w:left="6480" w:hanging="180"/>
+      </w:pPr>
+    </w:lvl>
+  </w:abstractNum>
+  <w:num w:numId="1">
+    <w:abstractNumId w:val="0"/>
+  </w:num>
+</w:numbering>
 </file>
 
 <file path=word/styles.xml><?xml version="1.0" encoding="utf-8"?>
@@ -521,6 +1173,17 @@
     <w:semiHidden/>
     <w:unhideWhenUsed/>
   </w:style>
+  <w:style w:type="paragraph" w:styleId="Prrafodelista">
+    <w:name w:val="List Paragraph"/>
+    <w:basedOn w:val="Normal"/>
+    <w:uiPriority w:val="34"/>
+    <w:qFormat/>
+    <w:rsid w:val="00281148"/>
+    <w:pPr>
+      <w:ind w:left="720"/>
+      <w:contextualSpacing/>
+    </w:pPr>
+  </w:style>
 </w:styles>
 </file>
 

</xml_diff>